<commit_message>
ajustes para cuando no viene diligenciado el sufijo
</commit_message>
<xml_diff>
--- a/Manual de usuario del generador de codigo.docx
+++ b/Manual de usuario del generador de codigo.docx
@@ -2324,8 +2324,6 @@
         </w:rPr>
       </w:pPr>
       <w:bookmarkStart w:id="19" w:name="_Toc65255421"/>
-      <w:bookmarkStart w:id="20" w:name="_GoBack"/>
-      <w:bookmarkEnd w:id="20"/>
       <w:r>
         <w:rPr>
           <w:sz w:val="22"/>
@@ -2525,7 +2523,7 @@
           <w:szCs w:val="22"/>
         </w:rPr>
       </w:pPr>
-      <w:bookmarkStart w:id="21" w:name="_Toc65255422"/>
+      <w:bookmarkStart w:id="20" w:name="_Toc65255422"/>
       <w:r>
         <w:rPr>
           <w:caps w:val="0"/>
@@ -2534,7 +2532,7 @@
         </w:rPr>
         <w:t>DISEÑO DE DIAN CODE GENERATOR</w:t>
       </w:r>
-      <w:bookmarkEnd w:id="21"/>
+      <w:bookmarkEnd w:id="20"/>
     </w:p>
     <w:p>
       <w:pPr>
@@ -2977,36 +2975,26 @@
           <w:lang w:eastAsia="es-ES"/>
         </w:rPr>
       </w:pPr>
+      <w:bookmarkStart w:id="21" w:name="_Ref65085432"/>
       <w:bookmarkStart w:id="22" w:name="_Ref65085418"/>
-      <w:bookmarkStart w:id="23" w:name="_Ref65085432"/>
-      <w:bookmarkStart w:id="24" w:name="_Toc65255437"/>
+      <w:bookmarkStart w:id="23" w:name="_Toc65255437"/>
       <w:r>
         <w:t xml:space="preserve">Ilustración </w:t>
       </w:r>
-      <w:r>
-        <w:fldChar w:fldCharType="begin"/>
-      </w:r>
-      <w:r>
-        <w:instrText xml:space="preserve"> SEQ Ilustración \* ARABIC </w:instrText>
-      </w:r>
-      <w:r>
-        <w:fldChar w:fldCharType="separate"/>
-      </w:r>
-      <w:r>
-        <w:rPr>
-          <w:noProof/>
-        </w:rPr>
-        <w:t>1</w:t>
-      </w:r>
-      <w:r>
-        <w:fldChar w:fldCharType="end"/>
-      </w:r>
+      <w:fldSimple w:instr=" SEQ Ilustración \* ARABIC ">
+        <w:r>
+          <w:rPr>
+            <w:noProof/>
+          </w:rPr>
+          <w:t>1</w:t>
+        </w:r>
+      </w:fldSimple>
+      <w:bookmarkEnd w:id="21"/>
+      <w:r>
+        <w:t xml:space="preserve"> Metamodelo origen</w:t>
+      </w:r>
+      <w:bookmarkEnd w:id="22"/>
       <w:bookmarkEnd w:id="23"/>
-      <w:r>
-        <w:t xml:space="preserve"> Metamodelo origen</w:t>
-      </w:r>
-      <w:bookmarkEnd w:id="22"/>
-      <w:bookmarkEnd w:id="24"/>
     </w:p>
     <w:p>
       <w:pPr>
@@ -3080,34 +3068,24 @@
           <w:lang w:eastAsia="es-ES"/>
         </w:rPr>
       </w:pPr>
-      <w:bookmarkStart w:id="25" w:name="_Ref65085552"/>
-      <w:bookmarkStart w:id="26" w:name="_Toc65255438"/>
+      <w:bookmarkStart w:id="24" w:name="_Ref65085552"/>
+      <w:bookmarkStart w:id="25" w:name="_Toc65255438"/>
       <w:r>
         <w:t xml:space="preserve">Ilustración </w:t>
       </w:r>
-      <w:r>
-        <w:fldChar w:fldCharType="begin"/>
-      </w:r>
-      <w:r>
-        <w:instrText xml:space="preserve"> SEQ Ilustración \* ARABIC </w:instrText>
-      </w:r>
-      <w:r>
-        <w:fldChar w:fldCharType="separate"/>
-      </w:r>
-      <w:r>
-        <w:rPr>
-          <w:noProof/>
-        </w:rPr>
-        <w:t>2</w:t>
-      </w:r>
-      <w:r>
-        <w:fldChar w:fldCharType="end"/>
-      </w:r>
+      <w:fldSimple w:instr=" SEQ Ilustración \* ARABIC ">
+        <w:r>
+          <w:rPr>
+            <w:noProof/>
+          </w:rPr>
+          <w:t>2</w:t>
+        </w:r>
+      </w:fldSimple>
       <w:r>
         <w:t xml:space="preserve"> Metamodelo de destino</w:t>
       </w:r>
+      <w:bookmarkEnd w:id="24"/>
       <w:bookmarkEnd w:id="25"/>
-      <w:bookmarkEnd w:id="26"/>
     </w:p>
     <w:p>
       <w:pPr>
@@ -3438,34 +3416,24 @@
         <w:pStyle w:val="Descripcin"/>
         <w:jc w:val="center"/>
       </w:pPr>
-      <w:bookmarkStart w:id="27" w:name="_Ref65085654"/>
-      <w:bookmarkStart w:id="28" w:name="_Toc65255439"/>
+      <w:bookmarkStart w:id="26" w:name="_Ref65085654"/>
+      <w:bookmarkStart w:id="27" w:name="_Toc65255439"/>
       <w:r>
         <w:t xml:space="preserve">Ilustración </w:t>
       </w:r>
-      <w:r>
-        <w:fldChar w:fldCharType="begin"/>
-      </w:r>
-      <w:r>
-        <w:instrText xml:space="preserve"> SEQ Ilustración \* ARABIC </w:instrText>
-      </w:r>
-      <w:r>
-        <w:fldChar w:fldCharType="separate"/>
-      </w:r>
-      <w:r>
-        <w:rPr>
-          <w:noProof/>
-        </w:rPr>
-        <w:t>3</w:t>
-      </w:r>
-      <w:r>
-        <w:fldChar w:fldCharType="end"/>
-      </w:r>
+      <w:fldSimple w:instr=" SEQ Ilustración \* ARABIC ">
+        <w:r>
+          <w:rPr>
+            <w:noProof/>
+          </w:rPr>
+          <w:t>3</w:t>
+        </w:r>
+      </w:fldSimple>
       <w:r>
         <w:t xml:space="preserve"> Cadena de transformación</w:t>
       </w:r>
+      <w:bookmarkEnd w:id="26"/>
       <w:bookmarkEnd w:id="27"/>
-      <w:bookmarkEnd w:id="28"/>
     </w:p>
     <w:p/>
     <w:p>
@@ -3476,16 +3444,14 @@
           <w:szCs w:val="22"/>
         </w:rPr>
       </w:pPr>
-      <w:bookmarkStart w:id="29" w:name="_Toc65255423"/>
       <w:r>
         <w:rPr>
           <w:caps w:val="0"/>
           <w:sz w:val="22"/>
           <w:szCs w:val="22"/>
         </w:rPr>
-        <w:t>IMPLEMENTACIÓN DE DIAN CODE GENERATOR</w:t>
-      </w:r>
-      <w:bookmarkEnd w:id="29"/>
+        <w:t>PREPARACIÓN DEL AMBIENTE</w:t>
+      </w:r>
     </w:p>
     <w:p>
       <w:pPr>
@@ -3528,7 +3494,14 @@
           <w:rFonts w:ascii="Arial" w:hAnsi="Arial" w:cs="Arial"/>
           <w:lang w:eastAsia="es-ES"/>
         </w:rPr>
-        <w:t xml:space="preserve"> en el IDE Eclipse configurado con los </w:t>
+        <w:t xml:space="preserve"> en el IDE Eclipse</w:t>
+      </w:r>
+      <w:r>
+        <w:rPr>
+          <w:rFonts w:ascii="Arial" w:hAnsi="Arial" w:cs="Arial"/>
+          <w:lang w:eastAsia="es-ES"/>
+        </w:rPr>
+        <w:t xml:space="preserve"> </w:t>
       </w:r>
       <w:proofErr w:type="spellStart"/>
       <w:r>
@@ -3536,6 +3509,22 @@
           <w:rFonts w:ascii="Arial" w:hAnsi="Arial" w:cs="Arial"/>
           <w:lang w:eastAsia="es-ES"/>
         </w:rPr>
+        <w:t>Epsilon</w:t>
+      </w:r>
+      <w:proofErr w:type="spellEnd"/>
+      <w:r>
+        <w:rPr>
+          <w:rFonts w:ascii="Arial" w:hAnsi="Arial" w:cs="Arial"/>
+          <w:lang w:eastAsia="es-ES"/>
+        </w:rPr>
+        <w:t xml:space="preserve"> configurado con los </w:t>
+      </w:r>
+      <w:proofErr w:type="spellStart"/>
+      <w:r>
+        <w:rPr>
+          <w:rFonts w:ascii="Arial" w:hAnsi="Arial" w:cs="Arial"/>
+          <w:lang w:eastAsia="es-ES"/>
+        </w:rPr>
         <w:t>plugins</w:t>
       </w:r>
       <w:proofErr w:type="spellEnd"/>
@@ -3546,13 +3535,20 @@
         </w:rPr>
         <w:t xml:space="preserve"> de </w:t>
       </w:r>
+      <w:r>
+        <w:rPr>
+          <w:rFonts w:ascii="Arial" w:hAnsi="Arial" w:cs="Arial"/>
+          <w:lang w:eastAsia="es-ES"/>
+        </w:rPr>
+        <w:t xml:space="preserve">Sirius y </w:t>
+      </w:r>
       <w:proofErr w:type="spellStart"/>
       <w:r>
         <w:rPr>
           <w:rFonts w:ascii="Arial" w:hAnsi="Arial" w:cs="Arial"/>
           <w:lang w:eastAsia="es-ES"/>
         </w:rPr>
-        <w:t>modeling</w:t>
+        <w:t>Xtext</w:t>
       </w:r>
       <w:proofErr w:type="spellEnd"/>
       <w:r>
@@ -3560,22 +3556,6 @@
           <w:rFonts w:ascii="Arial" w:hAnsi="Arial" w:cs="Arial"/>
           <w:lang w:eastAsia="es-ES"/>
         </w:rPr>
-        <w:t xml:space="preserve"> y </w:t>
-      </w:r>
-      <w:proofErr w:type="spellStart"/>
-      <w:r>
-        <w:rPr>
-          <w:rFonts w:ascii="Arial" w:hAnsi="Arial" w:cs="Arial"/>
-          <w:lang w:eastAsia="es-ES"/>
-        </w:rPr>
-        <w:t>Epsilon</w:t>
-      </w:r>
-      <w:proofErr w:type="spellEnd"/>
-      <w:r>
-        <w:rPr>
-          <w:rFonts w:ascii="Arial" w:hAnsi="Arial" w:cs="Arial"/>
-          <w:lang w:eastAsia="es-ES"/>
-        </w:rPr>
         <w:t>.</w:t>
       </w:r>
       <w:r>
@@ -3583,7 +3563,14 @@
           <w:rFonts w:ascii="Arial" w:hAnsi="Arial" w:cs="Arial"/>
           <w:lang w:eastAsia="es-ES"/>
         </w:rPr>
-        <w:t xml:space="preserve"> Consta de varios proyectos que especializan las tareas que cada uno de ellos realiza.</w:t>
+        <w:t xml:space="preserve"> </w:t>
+      </w:r>
+      <w:r>
+        <w:rPr>
+          <w:rFonts w:ascii="Arial" w:hAnsi="Arial" w:cs="Arial"/>
+          <w:lang w:eastAsia="es-ES"/>
+        </w:rPr>
+        <w:t>Requiere Java 8. A continuación se listan las configuraciones que requiere el ambiente para su ejecución.</w:t>
       </w:r>
     </w:p>
     <w:p>
@@ -3592,54 +3579,52 @@
         <w:jc w:val="both"/>
         <w:rPr>
           <w:rFonts w:ascii="Arial" w:hAnsi="Arial" w:cs="Arial"/>
-          <w:sz w:val="20"/>
-          <w:szCs w:val="20"/>
-          <w:lang w:eastAsia="es-ES"/>
-        </w:rPr>
-      </w:pPr>
-    </w:p>
-    <w:p>
-      <w:pPr>
-        <w:pStyle w:val="Ttulo1"/>
-      </w:pPr>
-      <w:bookmarkStart w:id="30" w:name="_Toc65255424"/>
-      <w:r>
-        <w:rPr>
-          <w:caps w:val="0"/>
-        </w:rPr>
-        <w:t>CONFIGURACIÓN DE LOS PROYECTOS</w:t>
-      </w:r>
-      <w:bookmarkEnd w:id="30"/>
-    </w:p>
-    <w:p>
-      <w:pPr>
+          <w:lang w:eastAsia="es-ES"/>
+        </w:rPr>
+      </w:pPr>
+    </w:p>
+    <w:p>
+      <w:pPr>
+        <w:pStyle w:val="Prrafodelista"/>
+        <w:numPr>
+          <w:ilvl w:val="0"/>
+          <w:numId w:val="25"/>
+        </w:numPr>
         <w:spacing w:after="0" w:line="240" w:lineRule="auto"/>
         <w:jc w:val="both"/>
         <w:rPr>
           <w:rFonts w:ascii="Arial" w:hAnsi="Arial" w:cs="Arial"/>
-          <w:sz w:val="20"/>
-          <w:szCs w:val="20"/>
-          <w:lang w:eastAsia="es-ES"/>
-        </w:rPr>
-      </w:pPr>
-    </w:p>
-    <w:p>
-      <w:pPr>
+          <w:lang w:eastAsia="es-ES"/>
+        </w:rPr>
+      </w:pPr>
+      <w:r>
+        <w:rPr>
+          <w:rFonts w:ascii="Arial" w:hAnsi="Arial" w:cs="Arial"/>
+          <w:lang w:eastAsia="es-ES"/>
+        </w:rPr>
+        <w:t>Se debe tener instalada una versión de Java versión 1.8 o superior.</w:t>
+      </w:r>
+    </w:p>
+    <w:p>
+      <w:pPr>
+        <w:pStyle w:val="Prrafodelista"/>
+        <w:numPr>
+          <w:ilvl w:val="0"/>
+          <w:numId w:val="25"/>
+        </w:numPr>
         <w:spacing w:after="0" w:line="240" w:lineRule="auto"/>
         <w:jc w:val="both"/>
         <w:rPr>
           <w:rFonts w:ascii="Arial" w:hAnsi="Arial" w:cs="Arial"/>
-          <w:sz w:val="20"/>
-          <w:szCs w:val="20"/>
-          <w:lang w:eastAsia="es-ES"/>
-        </w:rPr>
-      </w:pPr>
-      <w:r>
-        <w:rPr>
-          <w:rFonts w:ascii="Arial" w:hAnsi="Arial" w:cs="Arial"/>
-          <w:lang w:eastAsia="es-ES"/>
-        </w:rPr>
-        <w:t xml:space="preserve">Se abre el Eclipse </w:t>
+          <w:lang w:eastAsia="es-ES"/>
+        </w:rPr>
+      </w:pPr>
+      <w:r>
+        <w:rPr>
+          <w:rFonts w:ascii="Arial" w:hAnsi="Arial" w:cs="Arial"/>
+          <w:lang w:eastAsia="es-ES"/>
+        </w:rPr>
+        <w:t xml:space="preserve">Descargar la última versión de Eclipse </w:t>
       </w:r>
       <w:proofErr w:type="spellStart"/>
       <w:r>
@@ -3655,263 +3640,242 @@
           <w:rFonts w:ascii="Arial" w:hAnsi="Arial" w:cs="Arial"/>
           <w:lang w:eastAsia="es-ES"/>
         </w:rPr>
-        <w:t xml:space="preserve"> y se</w:t>
-      </w:r>
-      <w:r>
-        <w:rPr>
-          <w:rFonts w:ascii="Arial" w:hAnsi="Arial" w:cs="Arial"/>
-          <w:lang w:eastAsia="es-ES"/>
-        </w:rPr>
-        <w:t xml:space="preserve"> </w:t>
-      </w:r>
-      <w:r>
-        <w:rPr>
-          <w:rFonts w:ascii="Arial" w:hAnsi="Arial" w:cs="Arial"/>
-          <w:lang w:eastAsia="es-ES"/>
-        </w:rPr>
-        <w:t>impo</w:t>
-      </w:r>
-      <w:r>
-        <w:rPr>
-          <w:rFonts w:ascii="Arial" w:hAnsi="Arial" w:cs="Arial"/>
-          <w:lang w:eastAsia="es-ES"/>
-        </w:rPr>
-        <w:t>r</w:t>
-      </w:r>
-      <w:r>
-        <w:rPr>
-          <w:rFonts w:ascii="Arial" w:hAnsi="Arial" w:cs="Arial"/>
-          <w:lang w:eastAsia="es-ES"/>
-        </w:rPr>
-        <w:t>ta</w:t>
-      </w:r>
-      <w:r>
-        <w:rPr>
-          <w:rFonts w:ascii="Arial" w:hAnsi="Arial" w:cs="Arial"/>
-          <w:lang w:eastAsia="es-ES"/>
-        </w:rPr>
-        <w:t xml:space="preserve">n los proyectos contenidos en la carpeta </w:t>
-      </w:r>
-      <w:proofErr w:type="spellStart"/>
-      <w:r>
-        <w:rPr>
-          <w:rFonts w:ascii="Arial" w:hAnsi="Arial" w:cs="Arial"/>
-          <w:lang w:eastAsia="es-ES"/>
-        </w:rPr>
-        <w:t>genedorCodigo</w:t>
-      </w:r>
-      <w:proofErr w:type="spellEnd"/>
-      <w:r>
-        <w:rPr>
-          <w:rFonts w:ascii="Arial" w:hAnsi="Arial" w:cs="Arial"/>
-          <w:lang w:eastAsia="es-ES"/>
-        </w:rPr>
-        <w:t xml:space="preserve">, a excepción del que tiene el nombre </w:t>
-      </w:r>
-      <w:proofErr w:type="spellStart"/>
-      <w:r>
-        <w:rPr>
-          <w:rFonts w:ascii="Arial" w:hAnsi="Arial" w:cs="Arial"/>
-          <w:lang w:eastAsia="es-ES"/>
-        </w:rPr>
-        <w:t>CadenaArquitectura</w:t>
-      </w:r>
-      <w:proofErr w:type="spellEnd"/>
-      <w:r>
-        <w:rPr>
-          <w:rFonts w:ascii="Arial" w:hAnsi="Arial" w:cs="Arial"/>
-          <w:lang w:eastAsia="es-ES"/>
-        </w:rPr>
-        <w:t>, como se muestra en la</w:t>
-      </w:r>
-      <w:r>
-        <w:rPr>
-          <w:rFonts w:ascii="Arial" w:hAnsi="Arial" w:cs="Arial"/>
-          <w:sz w:val="20"/>
-          <w:szCs w:val="20"/>
-          <w:lang w:eastAsia="es-ES"/>
-        </w:rPr>
-        <w:t xml:space="preserve"> </w:t>
-      </w:r>
-      <w:r>
-        <w:rPr>
-          <w:rFonts w:ascii="Arial" w:hAnsi="Arial" w:cs="Arial"/>
-          <w:sz w:val="20"/>
-          <w:szCs w:val="20"/>
-          <w:lang w:eastAsia="es-ES"/>
-        </w:rPr>
-        <w:fldChar w:fldCharType="begin"/>
-      </w:r>
-      <w:r>
-        <w:rPr>
-          <w:rFonts w:ascii="Arial" w:hAnsi="Arial" w:cs="Arial"/>
-          <w:sz w:val="20"/>
-          <w:szCs w:val="20"/>
-          <w:lang w:eastAsia="es-ES"/>
-        </w:rPr>
-        <w:instrText xml:space="preserve"> REF _Ref65139392 \h </w:instrText>
-      </w:r>
-      <w:r>
-        <w:rPr>
-          <w:rFonts w:ascii="Arial" w:hAnsi="Arial" w:cs="Arial"/>
-          <w:sz w:val="20"/>
-          <w:szCs w:val="20"/>
-          <w:lang w:eastAsia="es-ES"/>
-        </w:rPr>
-      </w:r>
-      <w:r>
-        <w:rPr>
-          <w:rFonts w:ascii="Arial" w:hAnsi="Arial" w:cs="Arial"/>
-          <w:sz w:val="20"/>
-          <w:szCs w:val="20"/>
-          <w:lang w:eastAsia="es-ES"/>
-        </w:rPr>
-        <w:fldChar w:fldCharType="separate"/>
-      </w:r>
-      <w:r>
-        <w:t xml:space="preserve">Ilustración </w:t>
-      </w:r>
-      <w:r>
-        <w:rPr>
-          <w:noProof/>
-        </w:rPr>
-        <w:t>4</w:t>
-      </w:r>
-      <w:r>
-        <w:t xml:space="preserve"> Importación de proyectos en la instancia 1 de Eclipse</w:t>
-      </w:r>
-      <w:r>
-        <w:rPr>
-          <w:rFonts w:ascii="Arial" w:hAnsi="Arial" w:cs="Arial"/>
-          <w:sz w:val="20"/>
-          <w:szCs w:val="20"/>
-          <w:lang w:eastAsia="es-ES"/>
-        </w:rPr>
-        <w:fldChar w:fldCharType="end"/>
-      </w:r>
-      <w:r>
-        <w:rPr>
-          <w:rFonts w:ascii="Arial" w:hAnsi="Arial" w:cs="Arial"/>
-          <w:sz w:val="20"/>
-          <w:szCs w:val="20"/>
-          <w:lang w:eastAsia="es-ES"/>
-        </w:rPr>
-        <w:t xml:space="preserve">. </w:t>
-      </w:r>
-      <w:r>
-        <w:rPr>
-          <w:rFonts w:ascii="Arial" w:hAnsi="Arial" w:cs="Arial"/>
-          <w:lang w:eastAsia="es-ES"/>
-        </w:rPr>
-        <w:t xml:space="preserve">Una vez se han importado los proyectos en esta primera instancia se da clic derecho sobre el proyecto </w:t>
-      </w:r>
-      <w:proofErr w:type="spellStart"/>
-      <w:r>
-        <w:rPr>
-          <w:rFonts w:ascii="Arial" w:hAnsi="Arial" w:cs="Arial"/>
-          <w:b/>
-          <w:lang w:eastAsia="es-ES"/>
-        </w:rPr>
-        <w:t>co.gov.dian.xtext.arquitecturadian.dsl.sql</w:t>
-      </w:r>
-      <w:proofErr w:type="spellEnd"/>
-      <w:r>
-        <w:rPr>
-          <w:rFonts w:ascii="Arial" w:hAnsi="Arial" w:cs="Arial"/>
-          <w:lang w:eastAsia="es-ES"/>
-        </w:rPr>
-        <w:t xml:space="preserve"> como se muestra en </w:t>
-      </w:r>
-      <w:r>
-        <w:rPr>
-          <w:rFonts w:ascii="Arial" w:hAnsi="Arial" w:cs="Arial"/>
-          <w:lang w:eastAsia="es-ES"/>
-        </w:rPr>
-        <w:t>la</w:t>
-      </w:r>
-      <w:r>
-        <w:rPr>
-          <w:rFonts w:ascii="Arial" w:hAnsi="Arial" w:cs="Arial"/>
-          <w:sz w:val="20"/>
-          <w:szCs w:val="20"/>
-          <w:lang w:eastAsia="es-ES"/>
-        </w:rPr>
-        <w:t xml:space="preserve"> </w:t>
-      </w:r>
-      <w:r>
-        <w:rPr>
-          <w:rFonts w:ascii="Arial" w:hAnsi="Arial" w:cs="Arial"/>
-          <w:sz w:val="20"/>
-          <w:szCs w:val="20"/>
-          <w:lang w:eastAsia="es-ES"/>
-        </w:rPr>
-        <w:fldChar w:fldCharType="begin"/>
-      </w:r>
-      <w:r>
-        <w:rPr>
-          <w:rFonts w:ascii="Arial" w:hAnsi="Arial" w:cs="Arial"/>
-          <w:sz w:val="20"/>
-          <w:szCs w:val="20"/>
-          <w:lang w:eastAsia="es-ES"/>
-        </w:rPr>
-        <w:instrText xml:space="preserve"> REF _Ref65170470 \h </w:instrText>
-      </w:r>
-      <w:r>
-        <w:rPr>
-          <w:rFonts w:ascii="Arial" w:hAnsi="Arial" w:cs="Arial"/>
-          <w:sz w:val="20"/>
-          <w:szCs w:val="20"/>
-          <w:lang w:eastAsia="es-ES"/>
-        </w:rPr>
-      </w:r>
-      <w:r>
-        <w:rPr>
-          <w:rFonts w:ascii="Arial" w:hAnsi="Arial" w:cs="Arial"/>
-          <w:sz w:val="20"/>
-          <w:szCs w:val="20"/>
-          <w:lang w:eastAsia="es-ES"/>
-        </w:rPr>
-        <w:fldChar w:fldCharType="separate"/>
-      </w:r>
-      <w:r>
-        <w:t xml:space="preserve">Ilustración </w:t>
-      </w:r>
-      <w:r>
-        <w:rPr>
-          <w:noProof/>
-        </w:rPr>
-        <w:t>5</w:t>
-      </w:r>
-      <w:r>
-        <w:t xml:space="preserve"> Ejecución de la segunda instancia de Eclipse</w:t>
-      </w:r>
-      <w:r>
-        <w:rPr>
-          <w:rFonts w:ascii="Arial" w:hAnsi="Arial" w:cs="Arial"/>
-          <w:sz w:val="20"/>
-          <w:szCs w:val="20"/>
-          <w:lang w:eastAsia="es-ES"/>
-        </w:rPr>
-        <w:fldChar w:fldCharType="end"/>
-      </w:r>
-      <w:r>
-        <w:rPr>
-          <w:rFonts w:ascii="Arial" w:hAnsi="Arial" w:cs="Arial"/>
-          <w:sz w:val="20"/>
-          <w:szCs w:val="20"/>
-          <w:lang w:eastAsia="es-ES"/>
-        </w:rPr>
         <w:t>.</w:t>
       </w:r>
     </w:p>
     <w:p>
       <w:pPr>
+        <w:pStyle w:val="Prrafodelista"/>
+        <w:numPr>
+          <w:ilvl w:val="0"/>
+          <w:numId w:val="25"/>
+        </w:numPr>
         <w:spacing w:after="0" w:line="240" w:lineRule="auto"/>
         <w:jc w:val="both"/>
         <w:rPr>
           <w:rFonts w:ascii="Arial" w:hAnsi="Arial" w:cs="Arial"/>
-          <w:sz w:val="20"/>
-          <w:szCs w:val="20"/>
+          <w:lang w:eastAsia="es-ES"/>
+        </w:rPr>
+      </w:pPr>
+      <w:r>
+        <w:rPr>
+          <w:rFonts w:ascii="Arial" w:hAnsi="Arial" w:cs="Arial"/>
+          <w:lang w:eastAsia="es-ES"/>
+        </w:rPr>
+        <w:t xml:space="preserve">Instalar los </w:t>
+      </w:r>
+      <w:proofErr w:type="spellStart"/>
+      <w:r>
+        <w:rPr>
+          <w:rFonts w:ascii="Arial" w:hAnsi="Arial" w:cs="Arial"/>
+          <w:lang w:eastAsia="es-ES"/>
+        </w:rPr>
+        <w:t>plugins</w:t>
+      </w:r>
+      <w:proofErr w:type="spellEnd"/>
+      <w:r>
+        <w:rPr>
+          <w:rFonts w:ascii="Arial" w:hAnsi="Arial" w:cs="Arial"/>
+          <w:lang w:eastAsia="es-ES"/>
+        </w:rPr>
+        <w:t xml:space="preserve"> de Sirius y </w:t>
+      </w:r>
+      <w:proofErr w:type="spellStart"/>
+      <w:r>
+        <w:rPr>
+          <w:rFonts w:ascii="Arial" w:hAnsi="Arial" w:cs="Arial"/>
+          <w:lang w:eastAsia="es-ES"/>
+        </w:rPr>
+        <w:t>Xtext</w:t>
+      </w:r>
+      <w:proofErr w:type="spellEnd"/>
+      <w:r>
+        <w:rPr>
+          <w:rFonts w:ascii="Arial" w:hAnsi="Arial" w:cs="Arial"/>
+          <w:lang w:eastAsia="es-ES"/>
+        </w:rPr>
+        <w:t xml:space="preserve">. Esta configuración se hace por la opción </w:t>
+      </w:r>
+      <w:proofErr w:type="spellStart"/>
+      <w:r>
+        <w:rPr>
+          <w:rFonts w:ascii="Arial" w:hAnsi="Arial" w:cs="Arial"/>
+          <w:lang w:eastAsia="es-ES"/>
+        </w:rPr>
+        <w:t>Help</w:t>
+      </w:r>
+      <w:proofErr w:type="spellEnd"/>
+      <w:r>
+        <w:rPr>
+          <w:rFonts w:ascii="Arial" w:hAnsi="Arial" w:cs="Arial"/>
+          <w:lang w:eastAsia="es-ES"/>
+        </w:rPr>
+        <w:t>/Eclipse Marketplace</w:t>
+      </w:r>
+      <w:r>
+        <w:rPr>
+          <w:rFonts w:ascii="Arial" w:hAnsi="Arial" w:cs="Arial"/>
+          <w:lang w:eastAsia="es-ES"/>
+        </w:rPr>
+        <w:t>,</w:t>
+      </w:r>
+      <w:r>
+        <w:rPr>
+          <w:rFonts w:ascii="Arial" w:hAnsi="Arial" w:cs="Arial"/>
+          <w:lang w:eastAsia="es-ES"/>
+        </w:rPr>
+        <w:t xml:space="preserve"> como se muestra en las</w:t>
+      </w:r>
+      <w:r>
+        <w:rPr>
+          <w:rFonts w:ascii="Arial" w:hAnsi="Arial" w:cs="Arial"/>
+          <w:lang w:eastAsia="es-ES"/>
+        </w:rPr>
+        <w:t xml:space="preserve"> siguientes</w:t>
+      </w:r>
+      <w:r>
+        <w:rPr>
+          <w:rFonts w:ascii="Arial" w:hAnsi="Arial" w:cs="Arial"/>
+          <w:lang w:eastAsia="es-ES"/>
+        </w:rPr>
+        <w:t xml:space="preserve"> figuras</w:t>
+      </w:r>
+      <w:r>
+        <w:rPr>
+          <w:rFonts w:ascii="Arial" w:hAnsi="Arial" w:cs="Arial"/>
+          <w:lang w:eastAsia="es-ES"/>
+        </w:rPr>
+        <w:t>:</w:t>
+      </w:r>
+      <w:r>
+        <w:rPr>
+          <w:rFonts w:ascii="Arial" w:hAnsi="Arial" w:cs="Arial"/>
+          <w:lang w:eastAsia="es-ES"/>
+        </w:rPr>
+        <w:t xml:space="preserve"> </w:t>
+      </w:r>
+      <w:r>
+        <w:rPr>
+          <w:rFonts w:ascii="Arial" w:hAnsi="Arial" w:cs="Arial"/>
+          <w:lang w:eastAsia="es-ES"/>
+        </w:rPr>
+        <w:fldChar w:fldCharType="begin"/>
+      </w:r>
+      <w:r>
+        <w:rPr>
+          <w:rFonts w:ascii="Arial" w:hAnsi="Arial" w:cs="Arial"/>
+          <w:lang w:eastAsia="es-ES"/>
+        </w:rPr>
+        <w:instrText xml:space="preserve"> REF _Ref65513387 \h </w:instrText>
+      </w:r>
+      <w:r>
+        <w:rPr>
+          <w:rFonts w:ascii="Arial" w:hAnsi="Arial" w:cs="Arial"/>
+          <w:lang w:eastAsia="es-ES"/>
+        </w:rPr>
+      </w:r>
+      <w:r>
+        <w:rPr>
+          <w:rFonts w:ascii="Arial" w:hAnsi="Arial" w:cs="Arial"/>
+          <w:lang w:eastAsia="es-ES"/>
+        </w:rPr>
+        <w:fldChar w:fldCharType="separate"/>
+      </w:r>
+      <w:r>
+        <w:t xml:space="preserve">Ilustración </w:t>
+      </w:r>
+      <w:r>
+        <w:rPr>
+          <w:noProof/>
+        </w:rPr>
+        <w:t>4</w:t>
+      </w:r>
+      <w:r>
+        <w:t xml:space="preserve"> Instalación del plugin de Sirius</w:t>
+      </w:r>
+      <w:r>
+        <w:rPr>
+          <w:rFonts w:ascii="Arial" w:hAnsi="Arial" w:cs="Arial"/>
+          <w:lang w:eastAsia="es-ES"/>
+        </w:rPr>
+        <w:fldChar w:fldCharType="end"/>
+      </w:r>
+      <w:r>
+        <w:rPr>
+          <w:rFonts w:ascii="Arial" w:hAnsi="Arial" w:cs="Arial"/>
+          <w:lang w:eastAsia="es-ES"/>
+        </w:rPr>
+        <w:t xml:space="preserve"> e</w:t>
+      </w:r>
+      <w:r>
+        <w:rPr>
+          <w:rFonts w:ascii="Arial" w:hAnsi="Arial" w:cs="Arial"/>
+          <w:lang w:eastAsia="es-ES"/>
+        </w:rPr>
+        <w:t xml:space="preserve"> </w:t>
+      </w:r>
+      <w:r>
+        <w:rPr>
+          <w:rFonts w:ascii="Arial" w:hAnsi="Arial" w:cs="Arial"/>
+          <w:lang w:eastAsia="es-ES"/>
+        </w:rPr>
+        <w:fldChar w:fldCharType="begin"/>
+      </w:r>
+      <w:r>
+        <w:rPr>
+          <w:rFonts w:ascii="Arial" w:hAnsi="Arial" w:cs="Arial"/>
+          <w:lang w:eastAsia="es-ES"/>
+        </w:rPr>
+        <w:instrText xml:space="preserve"> REF _Ref65513411 \h </w:instrText>
+      </w:r>
+      <w:r>
+        <w:rPr>
+          <w:rFonts w:ascii="Arial" w:hAnsi="Arial" w:cs="Arial"/>
+          <w:lang w:eastAsia="es-ES"/>
+        </w:rPr>
+      </w:r>
+      <w:r>
+        <w:rPr>
+          <w:rFonts w:ascii="Arial" w:hAnsi="Arial" w:cs="Arial"/>
+          <w:lang w:eastAsia="es-ES"/>
+        </w:rPr>
+        <w:fldChar w:fldCharType="separate"/>
+      </w:r>
+      <w:r>
+        <w:t xml:space="preserve">Ilustración </w:t>
+      </w:r>
+      <w:r>
+        <w:rPr>
+          <w:noProof/>
+        </w:rPr>
+        <w:t>5</w:t>
+      </w:r>
+      <w:r>
+        <w:t xml:space="preserve"> Instalación del plugin de </w:t>
+      </w:r>
+      <w:proofErr w:type="spellStart"/>
+      <w:r>
+        <w:t>Xtext</w:t>
+      </w:r>
+      <w:proofErr w:type="spellEnd"/>
+      <w:r>
+        <w:t>.</w:t>
+      </w:r>
+      <w:r>
+        <w:rPr>
+          <w:rFonts w:ascii="Arial" w:hAnsi="Arial" w:cs="Arial"/>
+          <w:lang w:eastAsia="es-ES"/>
+        </w:rPr>
+        <w:fldChar w:fldCharType="end"/>
+      </w:r>
+    </w:p>
+    <w:p>
+      <w:pPr>
+        <w:pStyle w:val="Prrafodelista"/>
+        <w:spacing w:after="0" w:line="240" w:lineRule="auto"/>
+        <w:jc w:val="both"/>
+        <w:rPr>
+          <w:rFonts w:ascii="Arial" w:hAnsi="Arial" w:cs="Arial"/>
           <w:lang w:eastAsia="es-ES"/>
         </w:rPr>
       </w:pPr>
@@ -3926,6 +3890,484 @@
         <w:rPr>
           <w:noProof/>
         </w:rPr>
+        <w:drawing>
+          <wp:inline distT="0" distB="0" distL="0" distR="0" wp14:anchorId="2F8D81DA" wp14:editId="1889BD2C">
+            <wp:extent cx="4884420" cy="4320540"/>
+            <wp:effectExtent l="0" t="0" r="0" b="3810"/>
+            <wp:docPr id="4" name="Imagen 4"/>
+            <wp:cNvGraphicFramePr/>
+            <a:graphic xmlns:a="http://schemas.openxmlformats.org/drawingml/2006/main">
+              <a:graphicData uri="http://schemas.openxmlformats.org/drawingml/2006/picture">
+                <pic:pic xmlns:pic="http://schemas.openxmlformats.org/drawingml/2006/picture">
+                  <pic:nvPicPr>
+                    <pic:cNvPr id="5" name="Imagen 5"/>
+                    <pic:cNvPicPr/>
+                  </pic:nvPicPr>
+                  <pic:blipFill>
+                    <a:blip r:embed="rId11"/>
+                    <a:stretch>
+                      <a:fillRect/>
+                    </a:stretch>
+                  </pic:blipFill>
+                  <pic:spPr>
+                    <a:xfrm>
+                      <a:off x="0" y="0"/>
+                      <a:ext cx="4884420" cy="4320540"/>
+                    </a:xfrm>
+                    <a:prstGeom prst="rect">
+                      <a:avLst/>
+                    </a:prstGeom>
+                  </pic:spPr>
+                </pic:pic>
+              </a:graphicData>
+            </a:graphic>
+          </wp:inline>
+        </w:drawing>
+      </w:r>
+    </w:p>
+    <w:p>
+      <w:pPr>
+        <w:pStyle w:val="Descripcin"/>
+        <w:jc w:val="center"/>
+      </w:pPr>
+      <w:bookmarkStart w:id="28" w:name="_Ref65513387"/>
+      <w:r>
+        <w:t xml:space="preserve">Ilustración </w:t>
+      </w:r>
+      <w:fldSimple w:instr=" SEQ Ilustración \* ARABIC ">
+        <w:r>
+          <w:rPr>
+            <w:noProof/>
+          </w:rPr>
+          <w:t>4</w:t>
+        </w:r>
+      </w:fldSimple>
+      <w:r>
+        <w:t xml:space="preserve"> Instalación del plugin de Sirius</w:t>
+      </w:r>
+      <w:bookmarkEnd w:id="28"/>
+    </w:p>
+    <w:p>
+      <w:pPr>
+        <w:keepNext/>
+        <w:jc w:val="center"/>
+      </w:pPr>
+      <w:r>
+        <w:rPr>
+          <w:noProof/>
+        </w:rPr>
+        <w:lastRenderedPageBreak/>
+        <w:drawing>
+          <wp:inline distT="0" distB="0" distL="0" distR="0" wp14:anchorId="0CD75896" wp14:editId="3462F188">
+            <wp:extent cx="4046220" cy="4411980"/>
+            <wp:effectExtent l="0" t="0" r="0" b="7620"/>
+            <wp:docPr id="6" name="Imagen 6"/>
+            <wp:cNvGraphicFramePr/>
+            <a:graphic xmlns:a="http://schemas.openxmlformats.org/drawingml/2006/main">
+              <a:graphicData uri="http://schemas.openxmlformats.org/drawingml/2006/picture">
+                <pic:pic xmlns:pic="http://schemas.openxmlformats.org/drawingml/2006/picture">
+                  <pic:nvPicPr>
+                    <pic:cNvPr id="6" name="Imagen 6"/>
+                    <pic:cNvPicPr/>
+                  </pic:nvPicPr>
+                  <pic:blipFill>
+                    <a:blip r:embed="rId12"/>
+                    <a:stretch>
+                      <a:fillRect/>
+                    </a:stretch>
+                  </pic:blipFill>
+                  <pic:spPr>
+                    <a:xfrm>
+                      <a:off x="0" y="0"/>
+                      <a:ext cx="4046220" cy="4411980"/>
+                    </a:xfrm>
+                    <a:prstGeom prst="rect">
+                      <a:avLst/>
+                    </a:prstGeom>
+                  </pic:spPr>
+                </pic:pic>
+              </a:graphicData>
+            </a:graphic>
+          </wp:inline>
+        </w:drawing>
+      </w:r>
+    </w:p>
+    <w:p>
+      <w:pPr>
+        <w:pStyle w:val="Descripcin"/>
+        <w:jc w:val="center"/>
+        <w:rPr>
+          <w:lang w:eastAsia="es-ES"/>
+        </w:rPr>
+      </w:pPr>
+      <w:bookmarkStart w:id="29" w:name="_Ref65513411"/>
+      <w:r>
+        <w:t xml:space="preserve">Ilustración </w:t>
+      </w:r>
+      <w:fldSimple w:instr=" SEQ Ilustración \* ARABIC ">
+        <w:r>
+          <w:rPr>
+            <w:noProof/>
+          </w:rPr>
+          <w:t>5</w:t>
+        </w:r>
+      </w:fldSimple>
+      <w:r>
+        <w:t xml:space="preserve"> Instalación del plugin de </w:t>
+      </w:r>
+      <w:proofErr w:type="spellStart"/>
+      <w:r>
+        <w:t>Xtex</w:t>
+      </w:r>
+      <w:bookmarkEnd w:id="29"/>
+      <w:r>
+        <w:t>t</w:t>
+      </w:r>
+      <w:proofErr w:type="spellEnd"/>
+    </w:p>
+    <w:p>
+      <w:pPr>
+        <w:spacing w:after="0" w:line="240" w:lineRule="auto"/>
+        <w:jc w:val="both"/>
+        <w:rPr>
+          <w:rFonts w:ascii="Arial" w:hAnsi="Arial" w:cs="Arial"/>
+          <w:sz w:val="20"/>
+          <w:szCs w:val="20"/>
+          <w:lang w:eastAsia="es-ES"/>
+        </w:rPr>
+      </w:pPr>
+      <w:bookmarkStart w:id="30" w:name="_GoBack"/>
+      <w:bookmarkEnd w:id="30"/>
+    </w:p>
+    <w:p>
+      <w:pPr>
+        <w:pStyle w:val="Ttulo1"/>
+      </w:pPr>
+      <w:bookmarkStart w:id="31" w:name="_Toc65255424"/>
+      <w:r>
+        <w:rPr>
+          <w:caps w:val="0"/>
+        </w:rPr>
+        <w:t>CONFIGURACIÓN DE LOS PROYECTOS</w:t>
+      </w:r>
+      <w:bookmarkEnd w:id="31"/>
+    </w:p>
+    <w:p>
+      <w:pPr>
+        <w:spacing w:after="0" w:line="240" w:lineRule="auto"/>
+        <w:jc w:val="both"/>
+        <w:rPr>
+          <w:rFonts w:ascii="Arial" w:hAnsi="Arial" w:cs="Arial"/>
+          <w:sz w:val="20"/>
+          <w:szCs w:val="20"/>
+          <w:lang w:eastAsia="es-ES"/>
+        </w:rPr>
+      </w:pPr>
+    </w:p>
+    <w:p>
+      <w:pPr>
+        <w:spacing w:after="0" w:line="240" w:lineRule="auto"/>
+        <w:jc w:val="both"/>
+        <w:rPr>
+          <w:rFonts w:ascii="Arial" w:hAnsi="Arial" w:cs="Arial"/>
+          <w:sz w:val="20"/>
+          <w:szCs w:val="20"/>
+          <w:lang w:eastAsia="es-ES"/>
+        </w:rPr>
+      </w:pPr>
+      <w:r>
+        <w:rPr>
+          <w:rFonts w:ascii="Arial" w:hAnsi="Arial" w:cs="Arial"/>
+          <w:lang w:eastAsia="es-ES"/>
+        </w:rPr>
+        <w:t xml:space="preserve">Se abre el Eclipse </w:t>
+      </w:r>
+      <w:proofErr w:type="spellStart"/>
+      <w:r>
+        <w:rPr>
+          <w:rFonts w:ascii="Arial" w:hAnsi="Arial" w:cs="Arial"/>
+          <w:lang w:eastAsia="es-ES"/>
+        </w:rPr>
+        <w:t>Epsilon</w:t>
+      </w:r>
+      <w:proofErr w:type="spellEnd"/>
+      <w:r>
+        <w:rPr>
+          <w:rFonts w:ascii="Arial" w:hAnsi="Arial" w:cs="Arial"/>
+          <w:lang w:eastAsia="es-ES"/>
+        </w:rPr>
+        <w:t xml:space="preserve"> y se</w:t>
+      </w:r>
+      <w:r>
+        <w:rPr>
+          <w:rFonts w:ascii="Arial" w:hAnsi="Arial" w:cs="Arial"/>
+          <w:lang w:eastAsia="es-ES"/>
+        </w:rPr>
+        <w:t xml:space="preserve"> </w:t>
+      </w:r>
+      <w:r>
+        <w:rPr>
+          <w:rFonts w:ascii="Arial" w:hAnsi="Arial" w:cs="Arial"/>
+          <w:lang w:eastAsia="es-ES"/>
+        </w:rPr>
+        <w:t>impo</w:t>
+      </w:r>
+      <w:r>
+        <w:rPr>
+          <w:rFonts w:ascii="Arial" w:hAnsi="Arial" w:cs="Arial"/>
+          <w:lang w:eastAsia="es-ES"/>
+        </w:rPr>
+        <w:t>r</w:t>
+      </w:r>
+      <w:r>
+        <w:rPr>
+          <w:rFonts w:ascii="Arial" w:hAnsi="Arial" w:cs="Arial"/>
+          <w:lang w:eastAsia="es-ES"/>
+        </w:rPr>
+        <w:t>ta</w:t>
+      </w:r>
+      <w:r>
+        <w:rPr>
+          <w:rFonts w:ascii="Arial" w:hAnsi="Arial" w:cs="Arial"/>
+          <w:lang w:eastAsia="es-ES"/>
+        </w:rPr>
+        <w:t xml:space="preserve">n los proyectos contenidos en la carpeta </w:t>
+      </w:r>
+      <w:proofErr w:type="spellStart"/>
+      <w:r>
+        <w:rPr>
+          <w:rFonts w:ascii="Arial" w:hAnsi="Arial" w:cs="Arial"/>
+          <w:lang w:eastAsia="es-ES"/>
+        </w:rPr>
+        <w:t>genedorCodigo</w:t>
+      </w:r>
+      <w:proofErr w:type="spellEnd"/>
+      <w:r>
+        <w:rPr>
+          <w:rFonts w:ascii="Arial" w:hAnsi="Arial" w:cs="Arial"/>
+          <w:lang w:eastAsia="es-ES"/>
+        </w:rPr>
+        <w:t xml:space="preserve">, a excepción del que tiene el nombre </w:t>
+      </w:r>
+      <w:proofErr w:type="spellStart"/>
+      <w:r>
+        <w:rPr>
+          <w:rFonts w:ascii="Arial" w:hAnsi="Arial" w:cs="Arial"/>
+          <w:lang w:eastAsia="es-ES"/>
+        </w:rPr>
+        <w:t>CadenaArquitectura</w:t>
+      </w:r>
+      <w:proofErr w:type="spellEnd"/>
+      <w:r>
+        <w:rPr>
+          <w:rFonts w:ascii="Arial" w:hAnsi="Arial" w:cs="Arial"/>
+          <w:lang w:eastAsia="es-ES"/>
+        </w:rPr>
+        <w:t>, como se muestra en la</w:t>
+      </w:r>
+      <w:r>
+        <w:rPr>
+          <w:rFonts w:ascii="Arial" w:hAnsi="Arial" w:cs="Arial"/>
+          <w:sz w:val="20"/>
+          <w:szCs w:val="20"/>
+          <w:lang w:eastAsia="es-ES"/>
+        </w:rPr>
+        <w:t xml:space="preserve"> </w:t>
+      </w:r>
+      <w:r>
+        <w:rPr>
+          <w:rFonts w:ascii="Arial" w:hAnsi="Arial" w:cs="Arial"/>
+          <w:sz w:val="20"/>
+          <w:szCs w:val="20"/>
+          <w:lang w:eastAsia="es-ES"/>
+        </w:rPr>
+        <w:fldChar w:fldCharType="begin"/>
+      </w:r>
+      <w:r>
+        <w:rPr>
+          <w:rFonts w:ascii="Arial" w:hAnsi="Arial" w:cs="Arial"/>
+          <w:sz w:val="20"/>
+          <w:szCs w:val="20"/>
+          <w:lang w:eastAsia="es-ES"/>
+        </w:rPr>
+        <w:instrText xml:space="preserve"> REF _Ref65139392 \h </w:instrText>
+      </w:r>
+      <w:r>
+        <w:rPr>
+          <w:rFonts w:ascii="Arial" w:hAnsi="Arial" w:cs="Arial"/>
+          <w:sz w:val="20"/>
+          <w:szCs w:val="20"/>
+          <w:lang w:eastAsia="es-ES"/>
+        </w:rPr>
+      </w:r>
+      <w:r>
+        <w:rPr>
+          <w:rFonts w:ascii="Arial" w:hAnsi="Arial" w:cs="Arial"/>
+          <w:sz w:val="20"/>
+          <w:szCs w:val="20"/>
+          <w:lang w:eastAsia="es-ES"/>
+        </w:rPr>
+        <w:fldChar w:fldCharType="separate"/>
+      </w:r>
+      <w:r>
+        <w:t xml:space="preserve">Ilustración </w:t>
+      </w:r>
+      <w:r>
+        <w:rPr>
+          <w:noProof/>
+        </w:rPr>
+        <w:t>4</w:t>
+      </w:r>
+      <w:r>
+        <w:t xml:space="preserve"> Importación de proyectos en la instancia 1 de Eclipse</w:t>
+      </w:r>
+      <w:r>
+        <w:rPr>
+          <w:rFonts w:ascii="Arial" w:hAnsi="Arial" w:cs="Arial"/>
+          <w:sz w:val="20"/>
+          <w:szCs w:val="20"/>
+          <w:lang w:eastAsia="es-ES"/>
+        </w:rPr>
+        <w:fldChar w:fldCharType="end"/>
+      </w:r>
+      <w:r>
+        <w:rPr>
+          <w:rFonts w:ascii="Arial" w:hAnsi="Arial" w:cs="Arial"/>
+          <w:sz w:val="20"/>
+          <w:szCs w:val="20"/>
+          <w:lang w:eastAsia="es-ES"/>
+        </w:rPr>
+        <w:t xml:space="preserve">. </w:t>
+      </w:r>
+      <w:r>
+        <w:rPr>
+          <w:rFonts w:ascii="Arial" w:hAnsi="Arial" w:cs="Arial"/>
+          <w:lang w:eastAsia="es-ES"/>
+        </w:rPr>
+        <w:t xml:space="preserve">Una vez se han importado los proyectos en esta primera instancia se da clic derecho sobre el proyecto </w:t>
+      </w:r>
+      <w:proofErr w:type="spellStart"/>
+      <w:r>
+        <w:rPr>
+          <w:rFonts w:ascii="Arial" w:hAnsi="Arial" w:cs="Arial"/>
+          <w:b/>
+          <w:lang w:eastAsia="es-ES"/>
+        </w:rPr>
+        <w:t>co.gov.dian.xtext.arquitecturadian.dsl.sql</w:t>
+      </w:r>
+      <w:proofErr w:type="spellEnd"/>
+      <w:r>
+        <w:rPr>
+          <w:rFonts w:ascii="Arial" w:hAnsi="Arial" w:cs="Arial"/>
+          <w:lang w:eastAsia="es-ES"/>
+        </w:rPr>
+        <w:t xml:space="preserve"> como se muestra en </w:t>
+      </w:r>
+      <w:r>
+        <w:rPr>
+          <w:rFonts w:ascii="Arial" w:hAnsi="Arial" w:cs="Arial"/>
+          <w:lang w:eastAsia="es-ES"/>
+        </w:rPr>
+        <w:t>la</w:t>
+      </w:r>
+      <w:r>
+        <w:rPr>
+          <w:rFonts w:ascii="Arial" w:hAnsi="Arial" w:cs="Arial"/>
+          <w:sz w:val="20"/>
+          <w:szCs w:val="20"/>
+          <w:lang w:eastAsia="es-ES"/>
+        </w:rPr>
+        <w:t xml:space="preserve"> </w:t>
+      </w:r>
+      <w:r>
+        <w:rPr>
+          <w:rFonts w:ascii="Arial" w:hAnsi="Arial" w:cs="Arial"/>
+          <w:sz w:val="20"/>
+          <w:szCs w:val="20"/>
+          <w:lang w:eastAsia="es-ES"/>
+        </w:rPr>
+        <w:fldChar w:fldCharType="begin"/>
+      </w:r>
+      <w:r>
+        <w:rPr>
+          <w:rFonts w:ascii="Arial" w:hAnsi="Arial" w:cs="Arial"/>
+          <w:sz w:val="20"/>
+          <w:szCs w:val="20"/>
+          <w:lang w:eastAsia="es-ES"/>
+        </w:rPr>
+        <w:instrText xml:space="preserve"> REF _Ref65170470 \h </w:instrText>
+      </w:r>
+      <w:r>
+        <w:rPr>
+          <w:rFonts w:ascii="Arial" w:hAnsi="Arial" w:cs="Arial"/>
+          <w:sz w:val="20"/>
+          <w:szCs w:val="20"/>
+          <w:lang w:eastAsia="es-ES"/>
+        </w:rPr>
+      </w:r>
+      <w:r>
+        <w:rPr>
+          <w:rFonts w:ascii="Arial" w:hAnsi="Arial" w:cs="Arial"/>
+          <w:sz w:val="20"/>
+          <w:szCs w:val="20"/>
+          <w:lang w:eastAsia="es-ES"/>
+        </w:rPr>
+        <w:fldChar w:fldCharType="separate"/>
+      </w:r>
+      <w:r>
+        <w:t xml:space="preserve">Ilustración </w:t>
+      </w:r>
+      <w:r>
+        <w:rPr>
+          <w:noProof/>
+        </w:rPr>
+        <w:t>5</w:t>
+      </w:r>
+      <w:r>
+        <w:t xml:space="preserve"> Ejecución de la segunda instancia de Eclipse</w:t>
+      </w:r>
+      <w:r>
+        <w:rPr>
+          <w:rFonts w:ascii="Arial" w:hAnsi="Arial" w:cs="Arial"/>
+          <w:sz w:val="20"/>
+          <w:szCs w:val="20"/>
+          <w:lang w:eastAsia="es-ES"/>
+        </w:rPr>
+        <w:fldChar w:fldCharType="end"/>
+      </w:r>
+      <w:r>
+        <w:rPr>
+          <w:rFonts w:ascii="Arial" w:hAnsi="Arial" w:cs="Arial"/>
+          <w:sz w:val="20"/>
+          <w:szCs w:val="20"/>
+          <w:lang w:eastAsia="es-ES"/>
+        </w:rPr>
+        <w:t>.</w:t>
+      </w:r>
+    </w:p>
+    <w:p>
+      <w:pPr>
+        <w:spacing w:after="0" w:line="240" w:lineRule="auto"/>
+        <w:jc w:val="both"/>
+        <w:rPr>
+          <w:rFonts w:ascii="Arial" w:hAnsi="Arial" w:cs="Arial"/>
+          <w:sz w:val="20"/>
+          <w:szCs w:val="20"/>
+          <w:lang w:eastAsia="es-ES"/>
+        </w:rPr>
+      </w:pPr>
+    </w:p>
+    <w:p>
+      <w:pPr>
+        <w:keepNext/>
+        <w:spacing w:after="0" w:line="240" w:lineRule="auto"/>
+        <w:jc w:val="center"/>
+      </w:pPr>
+      <w:r>
+        <w:rPr>
+          <w:noProof/>
+        </w:rPr>
+        <w:lastRenderedPageBreak/>
         <w:drawing>
           <wp:inline distT="0" distB="0" distL="0" distR="0" wp14:anchorId="2B8FE87F" wp14:editId="307797A0">
             <wp:extent cx="4396740" cy="6010069"/>
@@ -3942,7 +4384,7 @@
                     <pic:cNvPicPr/>
                   </pic:nvPicPr>
                   <pic:blipFill>
-                    <a:blip r:embed="rId11"/>
+                    <a:blip r:embed="rId13"/>
                     <a:stretch>
                       <a:fillRect/>
                     </a:stretch>
@@ -3974,34 +4416,24 @@
           <w:lang w:eastAsia="es-ES"/>
         </w:rPr>
       </w:pPr>
-      <w:bookmarkStart w:id="31" w:name="_Ref65139392"/>
-      <w:bookmarkStart w:id="32" w:name="_Toc65255440"/>
+      <w:bookmarkStart w:id="32" w:name="_Ref65139392"/>
+      <w:bookmarkStart w:id="33" w:name="_Toc65255440"/>
       <w:r>
         <w:t xml:space="preserve">Ilustración </w:t>
       </w:r>
-      <w:r>
-        <w:fldChar w:fldCharType="begin"/>
-      </w:r>
-      <w:r>
-        <w:instrText xml:space="preserve"> SEQ Ilustración \* ARABIC </w:instrText>
-      </w:r>
-      <w:r>
-        <w:fldChar w:fldCharType="separate"/>
-      </w:r>
-      <w:r>
-        <w:rPr>
-          <w:noProof/>
-        </w:rPr>
-        <w:t>4</w:t>
-      </w:r>
-      <w:r>
-        <w:fldChar w:fldCharType="end"/>
-      </w:r>
+      <w:fldSimple w:instr=" SEQ Ilustración \* ARABIC ">
+        <w:r>
+          <w:rPr>
+            <w:noProof/>
+          </w:rPr>
+          <w:t>6</w:t>
+        </w:r>
+      </w:fldSimple>
       <w:r>
         <w:t xml:space="preserve"> Importación de proyectos en la instancia 1 de Eclipse</w:t>
       </w:r>
-      <w:bookmarkEnd w:id="31"/>
       <w:bookmarkEnd w:id="32"/>
+      <w:bookmarkEnd w:id="33"/>
     </w:p>
     <w:p>
       <w:pPr>
@@ -4021,7 +4453,6 @@
           <w:szCs w:val="20"/>
           <w:lang w:eastAsia="es-ES"/>
         </w:rPr>
-        <w:lastRenderedPageBreak/>
         <w:t xml:space="preserve"> </w:t>
       </w:r>
     </w:p>
@@ -4039,6 +4470,7 @@
           <w:szCs w:val="20"/>
           <w:lang w:eastAsia="es-ES"/>
         </w:rPr>
+        <w:lastRenderedPageBreak/>
         <w:drawing>
           <wp:inline distT="0" distB="0" distL="0" distR="0" wp14:anchorId="360D6924" wp14:editId="6F05AC8E">
             <wp:extent cx="6324600" cy="4953000"/>
@@ -4057,7 +4489,7 @@
                     </pic:cNvPicPr>
                   </pic:nvPicPr>
                   <pic:blipFill>
-                    <a:blip r:embed="rId12">
+                    <a:blip r:embed="rId14">
                       <a:extLst>
                         <a:ext uri="{28A0092B-C50C-407E-A947-70E740481C1C}">
                           <a14:useLocalDpi xmlns:a14="http://schemas.microsoft.com/office/drawing/2010/main" val="0"/>
@@ -4100,34 +4532,24 @@
           <w:lang w:eastAsia="es-ES"/>
         </w:rPr>
       </w:pPr>
-      <w:bookmarkStart w:id="33" w:name="_Ref65170470"/>
-      <w:bookmarkStart w:id="34" w:name="_Toc65255441"/>
+      <w:bookmarkStart w:id="34" w:name="_Ref65170470"/>
+      <w:bookmarkStart w:id="35" w:name="_Toc65255441"/>
       <w:r>
         <w:t xml:space="preserve">Ilustración </w:t>
       </w:r>
-      <w:r>
-        <w:fldChar w:fldCharType="begin"/>
-      </w:r>
-      <w:r>
-        <w:instrText xml:space="preserve"> SEQ Ilustración \* ARABIC </w:instrText>
-      </w:r>
-      <w:r>
-        <w:fldChar w:fldCharType="separate"/>
-      </w:r>
-      <w:r>
-        <w:rPr>
-          <w:noProof/>
-        </w:rPr>
-        <w:t>5</w:t>
-      </w:r>
-      <w:r>
-        <w:fldChar w:fldCharType="end"/>
-      </w:r>
+      <w:fldSimple w:instr=" SEQ Ilustración \* ARABIC ">
+        <w:r>
+          <w:rPr>
+            <w:noProof/>
+          </w:rPr>
+          <w:t>7</w:t>
+        </w:r>
+      </w:fldSimple>
       <w:r>
         <w:t xml:space="preserve"> Ejecución de la segunda instancia de Eclipse</w:t>
       </w:r>
-      <w:bookmarkEnd w:id="33"/>
       <w:bookmarkEnd w:id="34"/>
+      <w:bookmarkEnd w:id="35"/>
     </w:p>
     <w:p>
       <w:pPr>
@@ -4250,7 +4672,7 @@
                     <pic:cNvPicPr/>
                   </pic:nvPicPr>
                   <pic:blipFill>
-                    <a:blip r:embed="rId13">
+                    <a:blip r:embed="rId15">
                       <a:extLst>
                         <a:ext uri="{28A0092B-C50C-407E-A947-70E740481C1C}">
                           <a14:useLocalDpi xmlns:a14="http://schemas.microsoft.com/office/drawing/2010/main" val="0"/>
@@ -4303,7 +4725,7 @@
       <w:pPr>
         <w:pStyle w:val="Ttulo1"/>
       </w:pPr>
-      <w:bookmarkStart w:id="35" w:name="_Toc65255425"/>
+      <w:bookmarkStart w:id="36" w:name="_Toc65255425"/>
       <w:r>
         <w:rPr>
           <w:caps w:val="0"/>
@@ -4311,7 +4733,7 @@
         <w:lastRenderedPageBreak/>
         <w:t>GENERACIÓN DEL CÓDIGO FUENTE</w:t>
       </w:r>
-      <w:bookmarkEnd w:id="35"/>
+      <w:bookmarkEnd w:id="36"/>
     </w:p>
     <w:p>
       <w:pPr>
@@ -4541,7 +4963,7 @@
                     </pic:cNvPicPr>
                   </pic:nvPicPr>
                   <pic:blipFill>
-                    <a:blip r:embed="rId14">
+                    <a:blip r:embed="rId16">
                       <a:extLst>
                         <a:ext uri="{28A0092B-C50C-407E-A947-70E740481C1C}">
                           <a14:useLocalDpi xmlns:a14="http://schemas.microsoft.com/office/drawing/2010/main" val="0"/>
@@ -4584,29 +5006,19 @@
           <w:lang w:eastAsia="es-ES"/>
         </w:rPr>
       </w:pPr>
-      <w:bookmarkStart w:id="36" w:name="_Ref65232898"/>
-      <w:bookmarkStart w:id="37" w:name="_Toc65255442"/>
+      <w:bookmarkStart w:id="37" w:name="_Ref65232898"/>
+      <w:bookmarkStart w:id="38" w:name="_Toc65255442"/>
       <w:r>
         <w:t xml:space="preserve">Ilustración </w:t>
       </w:r>
-      <w:r>
-        <w:fldChar w:fldCharType="begin"/>
-      </w:r>
-      <w:r>
-        <w:instrText xml:space="preserve"> SEQ Ilustración \* ARABIC </w:instrText>
-      </w:r>
-      <w:r>
-        <w:fldChar w:fldCharType="separate"/>
-      </w:r>
-      <w:r>
-        <w:rPr>
-          <w:noProof/>
-        </w:rPr>
-        <w:t>6</w:t>
-      </w:r>
-      <w:r>
-        <w:fldChar w:fldCharType="end"/>
-      </w:r>
+      <w:fldSimple w:instr=" SEQ Ilustración \* ARABIC ">
+        <w:r>
+          <w:rPr>
+            <w:noProof/>
+          </w:rPr>
+          <w:t>8</w:t>
+        </w:r>
+      </w:fldSimple>
       <w:r>
         <w:t xml:space="preserve"> archivo </w:t>
       </w:r>
@@ -4614,8 +5026,8 @@
       <w:r>
         <w:t>modeloContribuyentes.sql</w:t>
       </w:r>
-      <w:bookmarkEnd w:id="36"/>
       <w:bookmarkEnd w:id="37"/>
+      <w:bookmarkEnd w:id="38"/>
       <w:proofErr w:type="spellEnd"/>
     </w:p>
     <w:p>
@@ -5532,7 +5944,7 @@
                     </pic:cNvPicPr>
                   </pic:nvPicPr>
                   <pic:blipFill>
-                    <a:blip r:embed="rId15">
+                    <a:blip r:embed="rId17">
                       <a:extLst>
                         <a:ext uri="{28A0092B-C50C-407E-A947-70E740481C1C}">
                           <a14:useLocalDpi xmlns:a14="http://schemas.microsoft.com/office/drawing/2010/main" val="0"/>
@@ -5569,34 +5981,24 @@
         <w:pStyle w:val="Descripcin"/>
         <w:jc w:val="center"/>
       </w:pPr>
-      <w:bookmarkStart w:id="38" w:name="_Ref65173703"/>
-      <w:bookmarkStart w:id="39" w:name="_Toc65255443"/>
+      <w:bookmarkStart w:id="39" w:name="_Ref65173703"/>
+      <w:bookmarkStart w:id="40" w:name="_Toc65255443"/>
       <w:r>
         <w:t xml:space="preserve">Ilustración </w:t>
       </w:r>
-      <w:r>
-        <w:fldChar w:fldCharType="begin"/>
-      </w:r>
-      <w:r>
-        <w:instrText xml:space="preserve"> SEQ Ilustración \* ARABIC </w:instrText>
-      </w:r>
-      <w:r>
-        <w:fldChar w:fldCharType="separate"/>
-      </w:r>
-      <w:r>
-        <w:rPr>
-          <w:noProof/>
-        </w:rPr>
-        <w:t>7</w:t>
-      </w:r>
-      <w:r>
-        <w:fldChar w:fldCharType="end"/>
-      </w:r>
+      <w:fldSimple w:instr=" SEQ Ilustración \* ARABIC ">
+        <w:r>
+          <w:rPr>
+            <w:noProof/>
+          </w:rPr>
+          <w:t>9</w:t>
+        </w:r>
+      </w:fldSimple>
       <w:r>
         <w:t xml:space="preserve"> Ejemplo del uso de anotaciones y comentarios</w:t>
       </w:r>
-      <w:bookmarkEnd w:id="38"/>
       <w:bookmarkEnd w:id="39"/>
+      <w:bookmarkEnd w:id="40"/>
     </w:p>
     <w:p>
       <w:pPr>
@@ -5801,7 +6203,7 @@
                     </pic:cNvPicPr>
                   </pic:nvPicPr>
                   <pic:blipFill>
-                    <a:blip r:embed="rId16">
+                    <a:blip r:embed="rId18">
                       <a:extLst>
                         <a:ext uri="{28A0092B-C50C-407E-A947-70E740481C1C}">
                           <a14:useLocalDpi xmlns:a14="http://schemas.microsoft.com/office/drawing/2010/main" val="0"/>
@@ -5838,29 +6240,19 @@
         <w:pStyle w:val="Descripcin"/>
         <w:jc w:val="center"/>
       </w:pPr>
-      <w:bookmarkStart w:id="40" w:name="_Ref65225927"/>
-      <w:bookmarkStart w:id="41" w:name="_Toc65255444"/>
+      <w:bookmarkStart w:id="41" w:name="_Ref65225927"/>
+      <w:bookmarkStart w:id="42" w:name="_Toc65255444"/>
       <w:r>
         <w:t xml:space="preserve">Ilustración </w:t>
       </w:r>
-      <w:r>
-        <w:fldChar w:fldCharType="begin"/>
-      </w:r>
-      <w:r>
-        <w:instrText xml:space="preserve"> SEQ Ilustración \* ARABIC </w:instrText>
-      </w:r>
-      <w:r>
-        <w:fldChar w:fldCharType="separate"/>
-      </w:r>
-      <w:r>
-        <w:rPr>
-          <w:noProof/>
-        </w:rPr>
-        <w:t>8</w:t>
-      </w:r>
-      <w:r>
-        <w:fldChar w:fldCharType="end"/>
-      </w:r>
+      <w:fldSimple w:instr=" SEQ Ilustración \* ARABIC ">
+        <w:r>
+          <w:rPr>
+            <w:noProof/>
+          </w:rPr>
+          <w:t>10</w:t>
+        </w:r>
+      </w:fldSimple>
       <w:r>
         <w:t xml:space="preserve"> Generación del modelo de entrada a partir del script </w:t>
       </w:r>
@@ -5868,8 +6260,8 @@
       <w:r>
         <w:t>sql</w:t>
       </w:r>
-      <w:bookmarkEnd w:id="40"/>
       <w:bookmarkEnd w:id="41"/>
+      <w:bookmarkEnd w:id="42"/>
       <w:proofErr w:type="spellEnd"/>
     </w:p>
     <w:p>
@@ -6007,7 +6399,7 @@
                     </pic:cNvPicPr>
                   </pic:nvPicPr>
                   <pic:blipFill>
-                    <a:blip r:embed="rId17">
+                    <a:blip r:embed="rId19">
                       <a:extLst>
                         <a:ext uri="{28A0092B-C50C-407E-A947-70E740481C1C}">
                           <a14:useLocalDpi xmlns:a14="http://schemas.microsoft.com/office/drawing/2010/main" val="0"/>
@@ -6044,82 +6436,72 @@
         <w:pStyle w:val="Descripcin"/>
         <w:jc w:val="center"/>
       </w:pPr>
-      <w:bookmarkStart w:id="42" w:name="_Ref65226147"/>
-      <w:bookmarkStart w:id="43" w:name="_Toc65255445"/>
+      <w:bookmarkStart w:id="43" w:name="_Ref65226147"/>
+      <w:bookmarkStart w:id="44" w:name="_Toc65255445"/>
       <w:r>
         <w:t xml:space="preserve">Ilustración </w:t>
       </w:r>
-      <w:r>
+      <w:fldSimple w:instr=" SEQ Ilustración \* ARABIC ">
+        <w:r>
+          <w:rPr>
+            <w:noProof/>
+          </w:rPr>
+          <w:t>11</w:t>
+        </w:r>
+      </w:fldSimple>
+      <w:r>
+        <w:t xml:space="preserve"> Ejecución de la tarea de </w:t>
+      </w:r>
+      <w:proofErr w:type="spellStart"/>
+      <w:r>
+        <w:t>ant</w:t>
+      </w:r>
+      <w:proofErr w:type="spellEnd"/>
+      <w:r>
+        <w:t xml:space="preserve"> que genera el código fuente</w:t>
+      </w:r>
+      <w:bookmarkEnd w:id="43"/>
+      <w:bookmarkEnd w:id="44"/>
+    </w:p>
+    <w:p>
+      <w:pPr>
+        <w:rPr>
+          <w:rFonts w:ascii="Arial" w:hAnsi="Arial" w:cs="Arial"/>
+        </w:rPr>
+      </w:pPr>
+      <w:r>
+        <w:rPr>
+          <w:rFonts w:ascii="Arial" w:hAnsi="Arial" w:cs="Arial"/>
+        </w:rPr>
+        <w:t>Una vez se ha ejecutado esta tarea</w:t>
+      </w:r>
+      <w:r>
+        <w:rPr>
+          <w:rFonts w:ascii="Arial" w:hAnsi="Arial" w:cs="Arial"/>
+        </w:rPr>
+        <w:t xml:space="preserve">, se debe refrescar el directorio </w:t>
+      </w:r>
+      <w:proofErr w:type="spellStart"/>
+      <w:r>
+        <w:rPr>
+          <w:rFonts w:ascii="Arial" w:hAnsi="Arial" w:cs="Arial"/>
+        </w:rPr>
+        <w:t>generated</w:t>
+      </w:r>
+      <w:proofErr w:type="spellEnd"/>
+      <w:r>
+        <w:rPr>
+          <w:rFonts w:ascii="Arial" w:hAnsi="Arial" w:cs="Arial"/>
+        </w:rPr>
+        <w:t xml:space="preserve"> y dentro de este aparece el código generado como se muestra en la </w:t>
+      </w:r>
+      <w:r>
+        <w:rPr>
+          <w:rFonts w:ascii="Arial" w:hAnsi="Arial" w:cs="Arial"/>
+        </w:rPr>
         <w:fldChar w:fldCharType="begin"/>
       </w:r>
       <w:r>
-        <w:instrText xml:space="preserve"> SEQ Ilustración \* ARABIC </w:instrText>
-      </w:r>
-      <w:r>
-        <w:fldChar w:fldCharType="separate"/>
-      </w:r>
-      <w:r>
-        <w:rPr>
-          <w:noProof/>
-        </w:rPr>
-        <w:t>9</w:t>
-      </w:r>
-      <w:r>
-        <w:fldChar w:fldCharType="end"/>
-      </w:r>
-      <w:r>
-        <w:t xml:space="preserve"> Ejecución de la tarea de </w:t>
-      </w:r>
-      <w:proofErr w:type="spellStart"/>
-      <w:r>
-        <w:t>ant</w:t>
-      </w:r>
-      <w:proofErr w:type="spellEnd"/>
-      <w:r>
-        <w:t xml:space="preserve"> que genera el código fuente</w:t>
-      </w:r>
-      <w:bookmarkEnd w:id="42"/>
-      <w:bookmarkEnd w:id="43"/>
-    </w:p>
-    <w:p>
-      <w:pPr>
-        <w:rPr>
-          <w:rFonts w:ascii="Arial" w:hAnsi="Arial" w:cs="Arial"/>
-        </w:rPr>
-      </w:pPr>
-      <w:r>
-        <w:rPr>
-          <w:rFonts w:ascii="Arial" w:hAnsi="Arial" w:cs="Arial"/>
-        </w:rPr>
-        <w:t>Una vez se ha ejecutado esta tarea</w:t>
-      </w:r>
-      <w:r>
-        <w:rPr>
-          <w:rFonts w:ascii="Arial" w:hAnsi="Arial" w:cs="Arial"/>
-        </w:rPr>
-        <w:t xml:space="preserve">, se debe refrescar el directorio </w:t>
-      </w:r>
-      <w:proofErr w:type="spellStart"/>
-      <w:r>
-        <w:rPr>
-          <w:rFonts w:ascii="Arial" w:hAnsi="Arial" w:cs="Arial"/>
-        </w:rPr>
-        <w:t>generated</w:t>
-      </w:r>
-      <w:proofErr w:type="spellEnd"/>
-      <w:r>
-        <w:rPr>
-          <w:rFonts w:ascii="Arial" w:hAnsi="Arial" w:cs="Arial"/>
-        </w:rPr>
-        <w:t xml:space="preserve"> y dentro de este aparece el código generado como se muestra en la </w:t>
-      </w:r>
-      <w:r>
-        <w:rPr>
-          <w:rFonts w:ascii="Arial" w:hAnsi="Arial" w:cs="Arial"/>
-        </w:rPr>
-        <w:fldChar w:fldCharType="begin"/>
-      </w:r>
-      <w:r>
         <w:rPr>
           <w:rFonts w:ascii="Arial" w:hAnsi="Arial" w:cs="Arial"/>
         </w:rPr>
@@ -6129,12 +6511,12 @@
         <w:rPr>
           <w:rFonts w:ascii="Arial" w:hAnsi="Arial" w:cs="Arial"/>
         </w:rPr>
-      </w:r>
-      <w:r>
-        <w:rPr>
-          <w:rFonts w:ascii="Arial" w:hAnsi="Arial" w:cs="Arial"/>
-        </w:rPr>
         <w:instrText xml:space="preserve"> \* MERGEFORMAT </w:instrText>
+      </w:r>
+      <w:r>
+        <w:rPr>
+          <w:rFonts w:ascii="Arial" w:hAnsi="Arial" w:cs="Arial"/>
+        </w:rPr>
       </w:r>
       <w:r>
         <w:rPr>
@@ -6426,7 +6808,7 @@
                     </pic:cNvPicPr>
                   </pic:nvPicPr>
                   <pic:blipFill>
-                    <a:blip r:embed="rId18">
+                    <a:blip r:embed="rId20">
                       <a:extLst>
                         <a:ext uri="{28A0092B-C50C-407E-A947-70E740481C1C}">
                           <a14:useLocalDpi xmlns:a14="http://schemas.microsoft.com/office/drawing/2010/main" val="0"/>
@@ -6463,34 +6845,24 @@
         <w:pStyle w:val="Descripcin"/>
         <w:jc w:val="center"/>
       </w:pPr>
-      <w:bookmarkStart w:id="44" w:name="_Ref65229971"/>
-      <w:bookmarkStart w:id="45" w:name="_Toc65255446"/>
+      <w:bookmarkStart w:id="45" w:name="_Ref65229971"/>
+      <w:bookmarkStart w:id="46" w:name="_Toc65255446"/>
       <w:r>
         <w:t xml:space="preserve">Ilustración </w:t>
       </w:r>
-      <w:r>
-        <w:fldChar w:fldCharType="begin"/>
-      </w:r>
-      <w:r>
-        <w:instrText xml:space="preserve"> SEQ Ilustración \* ARABIC </w:instrText>
-      </w:r>
-      <w:r>
-        <w:fldChar w:fldCharType="separate"/>
-      </w:r>
-      <w:r>
-        <w:rPr>
-          <w:noProof/>
-        </w:rPr>
-        <w:t>10</w:t>
-      </w:r>
-      <w:r>
-        <w:fldChar w:fldCharType="end"/>
-      </w:r>
+      <w:fldSimple w:instr=" SEQ Ilustración \* ARABIC ">
+        <w:r>
+          <w:rPr>
+            <w:noProof/>
+          </w:rPr>
+          <w:t>12</w:t>
+        </w:r>
+      </w:fldSimple>
       <w:r>
         <w:t xml:space="preserve"> Visualización del código generado</w:t>
       </w:r>
-      <w:bookmarkEnd w:id="44"/>
       <w:bookmarkEnd w:id="45"/>
+      <w:bookmarkEnd w:id="46"/>
     </w:p>
     <w:p>
       <w:pPr>
@@ -6769,7 +7141,7 @@
       </w:pPr>
     </w:p>
     <w:sectPr>
-      <w:headerReference w:type="default" r:id="rId19"/>
+      <w:headerReference w:type="default" r:id="rId21"/>
       <w:pgSz w:w="12240" w:h="15840"/>
       <w:pgMar w:top="1418" w:right="1134" w:bottom="1134" w:left="1134" w:header="426" w:footer="708" w:gutter="0"/>
       <w:cols w:space="708"/>
@@ -8702,6 +9074,95 @@
     </w:lvl>
   </w:abstractNum>
   <w:abstractNum w:abstractNumId="16" w15:restartNumberingAfterBreak="0">
+    <w:nsid w:val="5D6120F5"/>
+    <w:multiLevelType w:val="hybridMultilevel"/>
+    <w:tmpl w:val="ABC4F028"/>
+    <w:lvl w:ilvl="0" w:tplc="240A000F">
+      <w:start w:val="1"/>
+      <w:numFmt w:val="decimal"/>
+      <w:lvlText w:val="%1."/>
+      <w:lvlJc w:val="left"/>
+      <w:pPr>
+        <w:ind w:left="720" w:hanging="360"/>
+      </w:pPr>
+      <w:rPr>
+        <w:rFonts w:hint="default"/>
+      </w:rPr>
+    </w:lvl>
+    <w:lvl w:ilvl="1" w:tplc="240A0019" w:tentative="1">
+      <w:start w:val="1"/>
+      <w:numFmt w:val="lowerLetter"/>
+      <w:lvlText w:val="%2."/>
+      <w:lvlJc w:val="left"/>
+      <w:pPr>
+        <w:ind w:left="1440" w:hanging="360"/>
+      </w:pPr>
+    </w:lvl>
+    <w:lvl w:ilvl="2" w:tplc="240A001B" w:tentative="1">
+      <w:start w:val="1"/>
+      <w:numFmt w:val="lowerRoman"/>
+      <w:lvlText w:val="%3."/>
+      <w:lvlJc w:val="right"/>
+      <w:pPr>
+        <w:ind w:left="2160" w:hanging="180"/>
+      </w:pPr>
+    </w:lvl>
+    <w:lvl w:ilvl="3" w:tplc="240A000F" w:tentative="1">
+      <w:start w:val="1"/>
+      <w:numFmt w:val="decimal"/>
+      <w:lvlText w:val="%4."/>
+      <w:lvlJc w:val="left"/>
+      <w:pPr>
+        <w:ind w:left="2880" w:hanging="360"/>
+      </w:pPr>
+    </w:lvl>
+    <w:lvl w:ilvl="4" w:tplc="240A0019" w:tentative="1">
+      <w:start w:val="1"/>
+      <w:numFmt w:val="lowerLetter"/>
+      <w:lvlText w:val="%5."/>
+      <w:lvlJc w:val="left"/>
+      <w:pPr>
+        <w:ind w:left="3600" w:hanging="360"/>
+      </w:pPr>
+    </w:lvl>
+    <w:lvl w:ilvl="5" w:tplc="240A001B" w:tentative="1">
+      <w:start w:val="1"/>
+      <w:numFmt w:val="lowerRoman"/>
+      <w:lvlText w:val="%6."/>
+      <w:lvlJc w:val="right"/>
+      <w:pPr>
+        <w:ind w:left="4320" w:hanging="180"/>
+      </w:pPr>
+    </w:lvl>
+    <w:lvl w:ilvl="6" w:tplc="240A000F" w:tentative="1">
+      <w:start w:val="1"/>
+      <w:numFmt w:val="decimal"/>
+      <w:lvlText w:val="%7."/>
+      <w:lvlJc w:val="left"/>
+      <w:pPr>
+        <w:ind w:left="5040" w:hanging="360"/>
+      </w:pPr>
+    </w:lvl>
+    <w:lvl w:ilvl="7" w:tplc="240A0019" w:tentative="1">
+      <w:start w:val="1"/>
+      <w:numFmt w:val="lowerLetter"/>
+      <w:lvlText w:val="%8."/>
+      <w:lvlJc w:val="left"/>
+      <w:pPr>
+        <w:ind w:left="5760" w:hanging="360"/>
+      </w:pPr>
+    </w:lvl>
+    <w:lvl w:ilvl="8" w:tplc="240A001B" w:tentative="1">
+      <w:start w:val="1"/>
+      <w:numFmt w:val="lowerRoman"/>
+      <w:lvlText w:val="%9."/>
+      <w:lvlJc w:val="right"/>
+      <w:pPr>
+        <w:ind w:left="6480" w:hanging="180"/>
+      </w:pPr>
+    </w:lvl>
+  </w:abstractNum>
+  <w:abstractNum w:abstractNumId="17" w15:restartNumberingAfterBreak="0">
     <w:nsid w:val="60E87695"/>
     <w:multiLevelType w:val="hybridMultilevel"/>
     <w:tmpl w:val="47A4C222"/>
@@ -8790,7 +9251,7 @@
       </w:pPr>
     </w:lvl>
   </w:abstractNum>
-  <w:abstractNum w:abstractNumId="17" w15:restartNumberingAfterBreak="0">
+  <w:abstractNum w:abstractNumId="18" w15:restartNumberingAfterBreak="0">
     <w:nsid w:val="6457325D"/>
     <w:multiLevelType w:val="hybridMultilevel"/>
     <w:tmpl w:val="CF30D9DA"/>
@@ -8904,7 +9365,7 @@
       </w:rPr>
     </w:lvl>
   </w:abstractNum>
-  <w:abstractNum w:abstractNumId="18" w15:restartNumberingAfterBreak="0">
+  <w:abstractNum w:abstractNumId="19" w15:restartNumberingAfterBreak="0">
     <w:nsid w:val="66175248"/>
     <w:multiLevelType w:val="hybridMultilevel"/>
     <w:tmpl w:val="B30C508E"/>
@@ -9017,7 +9478,7 @@
       </w:rPr>
     </w:lvl>
   </w:abstractNum>
-  <w:abstractNum w:abstractNumId="19" w15:restartNumberingAfterBreak="0">
+  <w:abstractNum w:abstractNumId="20" w15:restartNumberingAfterBreak="0">
     <w:nsid w:val="6BD34E7D"/>
     <w:multiLevelType w:val="hybridMultilevel"/>
     <w:tmpl w:val="A7363BA6"/>
@@ -9130,7 +9591,7 @@
       </w:rPr>
     </w:lvl>
   </w:abstractNum>
-  <w:abstractNum w:abstractNumId="20" w15:restartNumberingAfterBreak="0">
+  <w:abstractNum w:abstractNumId="21" w15:restartNumberingAfterBreak="0">
     <w:nsid w:val="6CFE1795"/>
     <w:multiLevelType w:val="hybridMultilevel"/>
     <w:tmpl w:val="384C20D4"/>
@@ -9247,7 +9708,7 @@
     <w:abstractNumId w:val="2"/>
   </w:num>
   <w:num w:numId="2">
-    <w:abstractNumId w:val="17"/>
+    <w:abstractNumId w:val="18"/>
   </w:num>
   <w:num w:numId="3">
     <w:abstractNumId w:val="11"/>
@@ -9256,7 +9717,7 @@
     <w:abstractNumId w:val="0"/>
   </w:num>
   <w:num w:numId="5">
-    <w:abstractNumId w:val="18"/>
+    <w:abstractNumId w:val="19"/>
   </w:num>
   <w:num w:numId="6">
     <w:abstractNumId w:val="15"/>
@@ -9307,12 +9768,15 @@
     <w:abstractNumId w:val="11"/>
   </w:num>
   <w:num w:numId="22">
+    <w:abstractNumId w:val="21"/>
+  </w:num>
+  <w:num w:numId="23">
     <w:abstractNumId w:val="20"/>
   </w:num>
-  <w:num w:numId="23">
-    <w:abstractNumId w:val="19"/>
+  <w:num w:numId="24">
+    <w:abstractNumId w:val="17"/>
   </w:num>
-  <w:num w:numId="24">
+  <w:num w:numId="25">
     <w:abstractNumId w:val="16"/>
   </w:num>
 </w:numbering>
@@ -11238,7 +11702,7 @@
 </file>
 
 <file path=customXml/itemProps1.xml><?xml version="1.0" encoding="utf-8"?>
-<ds:datastoreItem xmlns:ds="http://schemas.openxmlformats.org/officeDocument/2006/customXml" ds:itemID="{190A9712-CC24-421C-AE76-9F7917B4A46C}">
+<ds:datastoreItem xmlns:ds="http://schemas.openxmlformats.org/officeDocument/2006/customXml" ds:itemID="{77DE1156-F7B8-42C3-9F93-AFBB589EACFC}">
   <ds:schemaRefs>
     <ds:schemaRef ds:uri="http://schemas.openxmlformats.org/officeDocument/2006/bibliography"/>
   </ds:schemaRefs>

</xml_diff>